<commit_message>
Adjusted the Alert, Rescue Form Controller, Post Rescue Form and Document Template
</commit_message>
<xml_diff>
--- a/backend/src/template/Rescue_Operation_Report.docx
+++ b/backend/src/template/Rescue_Operation_Report.docx
@@ -50,7 +50,16 @@
           <w:sz w:val="28"/>
           <w:szCs w:val="28"/>
         </w:rPr>
-        <w:t>Community &amp; Terminal Information</w:t>
+        <w:t>Neighborhood</w:t>
+      </w:r>
+      <w:r>
+        <w:rPr>
+          <w:b/>
+          <w:bCs/>
+          <w:sz w:val="28"/>
+          <w:szCs w:val="28"/>
+        </w:rPr>
+        <w:t xml:space="preserve"> &amp; Terminal Information</w:t>
       </w:r>
     </w:p>
     <w:tbl>
@@ -83,22 +92,30 @@
                 <w:sz w:val="28"/>
                 <w:szCs w:val="28"/>
               </w:rPr>
-              <w:t>Community ID</w:t>
-            </w:r>
-          </w:p>
-        </w:tc>
-        <w:tc>
-          <w:tcPr>
-            <w:tcW w:w="4675" w:type="dxa"/>
-            <w:shd w:val="clear" w:color="auto" w:fill="5B9BD5" w:themeFill="accent5"/>
-          </w:tcPr>
-          <w:p>
-            <w:pPr>
+              <w:t>Neighborhood</w:t>
+            </w:r>
+            <w:r>
               <w:rPr>
                 <w:color w:val="FFFFFF" w:themeColor="background1"/>
                 <w:sz w:val="28"/>
                 <w:szCs w:val="28"/>
               </w:rPr>
+              <w:t xml:space="preserve"> ID</w:t>
+            </w:r>
+          </w:p>
+        </w:tc>
+        <w:tc>
+          <w:tcPr>
+            <w:tcW w:w="4675" w:type="dxa"/>
+            <w:shd w:val="clear" w:color="auto" w:fill="5B9BD5" w:themeFill="accent5"/>
+          </w:tcPr>
+          <w:p>
+            <w:pPr>
+              <w:rPr>
+                <w:color w:val="FFFFFF" w:themeColor="background1"/>
+                <w:sz w:val="28"/>
+                <w:szCs w:val="28"/>
+              </w:rPr>
             </w:pPr>
             <w:r>
               <w:rPr>
@@ -107,21 +124,19 @@
               </w:rPr>
               <w:t>{{</w:t>
             </w:r>
-            <w:proofErr w:type="spellStart"/>
             <w:r>
               <w:rPr>
                 <w:rFonts w:ascii="Consolas" w:hAnsi="Consolas" w:cs="Arial"/>
                 <w:color w:val="FFFFFF"/>
               </w:rPr>
-              <w:t>community_group_id</w:t>
-            </w:r>
-            <w:proofErr w:type="spellEnd"/>
+              <w:t>neighborhood</w:t>
+            </w:r>
             <w:r>
               <w:rPr>
                 <w:rFonts w:ascii="Consolas" w:hAnsi="Consolas" w:cs="Arial"/>
                 <w:color w:val="FFFFFF"/>
               </w:rPr>
-              <w:t>}}</w:t>
+              <w:t>_id}}</w:t>
             </w:r>
           </w:p>
         </w:tc>
@@ -143,7 +158,14 @@
                 <w:sz w:val="24"/>
                 <w:szCs w:val="24"/>
               </w:rPr>
-              <w:t>Community Group Name</w:t>
+              <w:t>Neighborhood</w:t>
+            </w:r>
+            <w:r>
+              <w:rPr>
+                <w:sz w:val="24"/>
+                <w:szCs w:val="24"/>
+              </w:rPr>
+              <w:t xml:space="preserve"> Name</w:t>
             </w:r>
           </w:p>
         </w:tc>
@@ -165,21 +187,19 @@
               </w:rPr>
               <w:t>{{</w:t>
             </w:r>
-            <w:proofErr w:type="spellStart"/>
-            <w:r>
-              <w:rPr>
-                <w:sz w:val="24"/>
-                <w:szCs w:val="24"/>
-              </w:rPr>
-              <w:t>community_group_name</w:t>
-            </w:r>
-            <w:proofErr w:type="spellEnd"/>
-            <w:r>
-              <w:rPr>
-                <w:sz w:val="24"/>
-                <w:szCs w:val="24"/>
-              </w:rPr>
-              <w:t>}}</w:t>
+            <w:r>
+              <w:rPr>
+                <w:sz w:val="24"/>
+                <w:szCs w:val="24"/>
+              </w:rPr>
+              <w:t>terminal</w:t>
+            </w:r>
+            <w:r>
+              <w:rPr>
+                <w:sz w:val="24"/>
+                <w:szCs w:val="24"/>
+              </w:rPr>
+              <w:t>_name}}</w:t>
             </w:r>
           </w:p>
         </w:tc>
@@ -221,23 +241,7 @@
                 <w:sz w:val="24"/>
                 <w:szCs w:val="24"/>
               </w:rPr>
-              <w:t>{{</w:t>
-            </w:r>
-            <w:proofErr w:type="spellStart"/>
-            <w:r>
-              <w:rPr>
-                <w:sz w:val="24"/>
-                <w:szCs w:val="24"/>
-              </w:rPr>
-              <w:t>focal_person_name</w:t>
-            </w:r>
-            <w:proofErr w:type="spellEnd"/>
-            <w:r>
-              <w:rPr>
-                <w:sz w:val="24"/>
-                <w:szCs w:val="24"/>
-              </w:rPr>
-              <w:t>}}</w:t>
+              <w:t>{{focal_person_name}}</w:t>
             </w:r>
           </w:p>
         </w:tc>
@@ -281,21 +285,19 @@
               </w:rPr>
               <w:t>{{</w:t>
             </w:r>
-            <w:proofErr w:type="spellStart"/>
-            <w:r>
-              <w:rPr>
-                <w:sz w:val="24"/>
-                <w:szCs w:val="24"/>
-              </w:rPr>
-              <w:t>community_group_address</w:t>
-            </w:r>
-            <w:proofErr w:type="spellEnd"/>
-            <w:r>
-              <w:rPr>
-                <w:sz w:val="24"/>
-                <w:szCs w:val="24"/>
-              </w:rPr>
-              <w:t>}}</w:t>
+            <w:r>
+              <w:rPr>
+                <w:sz w:val="24"/>
+                <w:szCs w:val="24"/>
+              </w:rPr>
+              <w:t>focal_person</w:t>
+            </w:r>
+            <w:r>
+              <w:rPr>
+                <w:sz w:val="24"/>
+                <w:szCs w:val="24"/>
+              </w:rPr>
+              <w:t>_address}}</w:t>
             </w:r>
           </w:p>
         </w:tc>
@@ -337,23 +339,7 @@
                 <w:sz w:val="24"/>
                 <w:szCs w:val="24"/>
               </w:rPr>
-              <w:t>{{</w:t>
-            </w:r>
-            <w:proofErr w:type="spellStart"/>
-            <w:r>
-              <w:rPr>
-                <w:sz w:val="24"/>
-                <w:szCs w:val="24"/>
-              </w:rPr>
-              <w:t>focal_person_number</w:t>
-            </w:r>
-            <w:proofErr w:type="spellEnd"/>
-            <w:r>
-              <w:rPr>
-                <w:sz w:val="24"/>
-                <w:szCs w:val="24"/>
-              </w:rPr>
-              <w:t>}}</w:t>
+              <w:t>{{focal_person_number}}</w:t>
             </w:r>
           </w:p>
         </w:tc>
@@ -440,25 +426,7 @@
                 <w:sz w:val="28"/>
                 <w:szCs w:val="28"/>
               </w:rPr>
-              <w:t>{{</w:t>
-            </w:r>
-            <w:proofErr w:type="spellStart"/>
-            <w:r>
-              <w:rPr>
-                <w:color w:val="FFFFFF" w:themeColor="background1"/>
-                <w:sz w:val="28"/>
-                <w:szCs w:val="28"/>
-              </w:rPr>
-              <w:t>alert_id</w:t>
-            </w:r>
-            <w:proofErr w:type="spellEnd"/>
-            <w:r>
-              <w:rPr>
-                <w:color w:val="FFFFFF" w:themeColor="background1"/>
-                <w:sz w:val="28"/>
-                <w:szCs w:val="28"/>
-              </w:rPr>
-              <w:t>}}</w:t>
+              <w:t>{{alert_id}}</w:t>
             </w:r>
           </w:p>
         </w:tc>
@@ -500,23 +468,7 @@
                 <w:sz w:val="24"/>
                 <w:szCs w:val="24"/>
               </w:rPr>
-              <w:t>{{</w:t>
-            </w:r>
-            <w:proofErr w:type="spellStart"/>
-            <w:r>
-              <w:rPr>
-                <w:sz w:val="24"/>
-                <w:szCs w:val="24"/>
-              </w:rPr>
-              <w:t>water_level</w:t>
-            </w:r>
-            <w:proofErr w:type="spellEnd"/>
-            <w:r>
-              <w:rPr>
-                <w:sz w:val="24"/>
-                <w:szCs w:val="24"/>
-              </w:rPr>
-              <w:t>}}</w:t>
+              <w:t>{{water_level}}</w:t>
             </w:r>
           </w:p>
         </w:tc>
@@ -561,23 +513,7 @@
                 <w:sz w:val="24"/>
                 <w:szCs w:val="24"/>
               </w:rPr>
-              <w:t>{{</w:t>
-            </w:r>
-            <w:proofErr w:type="spellStart"/>
-            <w:r>
-              <w:rPr>
-                <w:sz w:val="24"/>
-                <w:szCs w:val="24"/>
-              </w:rPr>
-              <w:t>urgency_of_evacuation</w:t>
-            </w:r>
-            <w:proofErr w:type="spellEnd"/>
-            <w:r>
-              <w:rPr>
-                <w:sz w:val="24"/>
-                <w:szCs w:val="24"/>
-              </w:rPr>
-              <w:t>}}</w:t>
+              <w:t>{{urgency_of_evacuation}}</w:t>
             </w:r>
           </w:p>
         </w:tc>
@@ -619,23 +555,7 @@
                 <w:sz w:val="24"/>
                 <w:szCs w:val="24"/>
               </w:rPr>
-              <w:t>{{</w:t>
-            </w:r>
-            <w:proofErr w:type="spellStart"/>
-            <w:r>
-              <w:rPr>
-                <w:sz w:val="24"/>
-                <w:szCs w:val="24"/>
-              </w:rPr>
-              <w:t>hazard_present</w:t>
-            </w:r>
-            <w:proofErr w:type="spellEnd"/>
-            <w:r>
-              <w:rPr>
-                <w:sz w:val="24"/>
-                <w:szCs w:val="24"/>
-              </w:rPr>
-              <w:t>}}</w:t>
+              <w:t>{{hazard_present}}</w:t>
             </w:r>
           </w:p>
         </w:tc>
@@ -719,23 +639,7 @@
                 <w:sz w:val="24"/>
                 <w:szCs w:val="24"/>
               </w:rPr>
-              <w:t>{{</w:t>
-            </w:r>
-            <w:proofErr w:type="spellStart"/>
-            <w:r>
-              <w:rPr>
-                <w:sz w:val="24"/>
-                <w:szCs w:val="24"/>
-              </w:rPr>
-              <w:t>resource_needs</w:t>
-            </w:r>
-            <w:proofErr w:type="spellEnd"/>
-            <w:r>
-              <w:rPr>
-                <w:sz w:val="24"/>
-                <w:szCs w:val="24"/>
-              </w:rPr>
-              <w:t>}}</w:t>
+              <w:t>{{resource_needs}}</w:t>
             </w:r>
           </w:p>
         </w:tc>
@@ -777,23 +681,7 @@
                 <w:sz w:val="24"/>
                 <w:szCs w:val="24"/>
               </w:rPr>
-              <w:t>{{</w:t>
-            </w:r>
-            <w:proofErr w:type="spellStart"/>
-            <w:r>
-              <w:rPr>
-                <w:sz w:val="24"/>
-                <w:szCs w:val="24"/>
-              </w:rPr>
-              <w:t>other_information</w:t>
-            </w:r>
-            <w:proofErr w:type="spellEnd"/>
-            <w:r>
-              <w:rPr>
-                <w:sz w:val="24"/>
-                <w:szCs w:val="24"/>
-              </w:rPr>
-              <w:t>}}</w:t>
+              <w:t>{{other_information}}</w:t>
             </w:r>
           </w:p>
         </w:tc>
@@ -835,23 +723,7 @@
                 <w:sz w:val="24"/>
                 <w:szCs w:val="24"/>
               </w:rPr>
-              <w:t>{{</w:t>
-            </w:r>
-            <w:proofErr w:type="spellStart"/>
-            <w:r>
-              <w:rPr>
-                <w:sz w:val="24"/>
-                <w:szCs w:val="24"/>
-              </w:rPr>
-              <w:t>time_of_rescue</w:t>
-            </w:r>
-            <w:proofErr w:type="spellEnd"/>
-            <w:r>
-              <w:rPr>
-                <w:sz w:val="24"/>
-                <w:szCs w:val="24"/>
-              </w:rPr>
-              <w:t>}}</w:t>
+              <w:t>{{time_of_rescue}}</w:t>
             </w:r>
           </w:p>
         </w:tc>
@@ -893,23 +765,7 @@
                 <w:sz w:val="24"/>
                 <w:szCs w:val="24"/>
               </w:rPr>
-              <w:t>{{</w:t>
-            </w:r>
-            <w:proofErr w:type="spellStart"/>
-            <w:r>
-              <w:rPr>
-                <w:sz w:val="24"/>
-                <w:szCs w:val="24"/>
-              </w:rPr>
-              <w:t>alert_type</w:t>
-            </w:r>
-            <w:proofErr w:type="spellEnd"/>
-            <w:r>
-              <w:rPr>
-                <w:sz w:val="24"/>
-                <w:szCs w:val="24"/>
-              </w:rPr>
-              <w:t>}}</w:t>
+              <w:t>{{alert_type}}</w:t>
             </w:r>
           </w:p>
         </w:tc>
@@ -1400,6 +1256,7 @@
   <w:style w:type="character" w:default="1" w:styleId="DefaultParagraphFont">
     <w:name w:val="Default Paragraph Font"/>
     <w:uiPriority w:val="1"/>
+    <w:semiHidden/>
     <w:unhideWhenUsed/>
   </w:style>
   <w:style w:type="table" w:default="1" w:styleId="TableNormal">

</xml_diff>